<commit_message>
Update toàn bộ project
</commit_message>
<xml_diff>
--- a/BaoCaoTuan7/Báo cáo tuần 7.docx
+++ b/BaoCaoTuan7/Báo cáo tuần 7.docx
@@ -26,7 +26,7 @@
           <w:sz w:val="28"/>
           <w:szCs w:val="28"/>
         </w:rPr>
-        <w:t>5</w:t>
+        <w:t>7</w:t>
       </w:r>
     </w:p>
     <w:p>
@@ -23070,23 +23070,7 @@
           <w:sz w:val="28"/>
           <w:szCs w:val="28"/>
         </w:rPr>
-        <w:t xml:space="preserve"> </w:t>
-      </w:r>
-      <w:proofErr w:type="spellStart"/>
-      <w:r>
-        <w:rPr>
-          <w:sz w:val="28"/>
-          <w:szCs w:val="28"/>
-        </w:rPr>
-        <w:t>hình</w:t>
-      </w:r>
-      <w:proofErr w:type="spellEnd"/>
-      <w:r>
-        <w:rPr>
-          <w:sz w:val="28"/>
-          <w:szCs w:val="28"/>
-        </w:rPr>
-        <w:t>.</w:t>
+        <w:t xml:space="preserve"> hình.</w:t>
       </w:r>
     </w:p>
     <w:p>

</xml_diff>